<commit_message>
Grosse modification dans le code, Rapport, UML
</commit_message>
<xml_diff>
--- a/Rapport/Résumé.docx
+++ b/Rapport/Résumé.docx
@@ -2,8 +2,759 @@
 <file path=word/document.xml><?xml version="1.0" encoding="utf-8"?>
 <w:document xmlns:wpc="http://schemas.microsoft.com/office/word/2010/wordprocessingCanvas" xmlns:cx="http://schemas.microsoft.com/office/drawing/2014/chartex" xmlns:cx1="http://schemas.microsoft.com/office/drawing/2015/9/8/chartex" xmlns:cx2="http://schemas.microsoft.com/office/drawing/2015/10/21/chartex" xmlns:cx3="http://schemas.microsoft.com/office/drawing/2016/5/9/chartex" xmlns:cx4="http://schemas.microsoft.com/office/drawing/2016/5/10/chartex" xmlns:cx5="http://schemas.microsoft.com/office/drawing/2016/5/11/chartex" xmlns:cx6="http://schemas.microsoft.com/office/drawing/2016/5/12/chartex" xmlns:cx7="http://schemas.microsoft.com/office/drawing/2016/5/13/chartex" xmlns:cx8="http://schemas.microsoft.com/office/drawing/2016/5/14/chartex" xmlns:mc="http://schemas.openxmlformats.org/markup-compatibility/2006" xmlns:aink="http://schemas.microsoft.com/office/drawing/2016/ink" xmlns:am3d="http://schemas.microsoft.com/office/drawing/2017/model3d" xmlns:o="urn:schemas-microsoft-com:office:office" xmlns:r="http://schemas.openxmlformats.org/officeDocument/2006/relationships" xmlns:m="http://schemas.openxmlformats.org/officeDocument/2006/math" xmlns:v="urn:schemas-microsoft-com:vml" xmlns:wp14="http://schemas.microsoft.com/office/word/2010/wordprocessingDrawing" xmlns:wp="http://schemas.openxmlformats.org/drawingml/2006/wordprocessingDrawing" xmlns:w10="urn:schemas-microsoft-com:office:word" xmlns:w="http://schemas.openxmlformats.org/wordprocessingml/2006/main" xmlns:w14="http://schemas.microsoft.com/office/word/2010/wordml" xmlns:w15="http://schemas.microsoft.com/office/word/2012/wordml" xmlns:w16cex="http://schemas.microsoft.com/office/word/2018/wordml/cex" xmlns:w16cid="http://schemas.microsoft.com/office/word/2016/wordml/cid" xmlns:w16="http://schemas.microsoft.com/office/word/2018/wordml" xmlns:w16se="http://schemas.microsoft.com/office/word/2015/wordml/symex" xmlns:wpg="http://schemas.microsoft.com/office/word/2010/wordprocessingGroup" xmlns:wpi="http://schemas.microsoft.com/office/word/2010/wordprocessingInk" xmlns:wne="http://schemas.microsoft.com/office/word/2006/wordml" xmlns:wps="http://schemas.microsoft.com/office/word/2010/wordprocessingShape" mc:Ignorable="w14 w15 w16se w16cid w16 w16cex wp14">
   <w:body>
-    <w:p>
-      <w:r>
+    <w:sdt>
+      <w:sdtPr>
+        <w:id w:val="873432332"/>
+        <w:docPartObj>
+          <w:docPartGallery w:val="Cover Pages"/>
+          <w:docPartUnique/>
+        </w:docPartObj>
+      </w:sdtPr>
+      <w:sdtEndPr>
+        <w:rPr>
+          <w:smallCaps/>
+          <w:color w:val="262626" w:themeColor="text1" w:themeTint="D9"/>
+          <w:sz w:val="52"/>
+          <w:szCs w:val="52"/>
+        </w:rPr>
+      </w:sdtEndPr>
+      <w:sdtContent>
+        <w:p>
+          <w:r>
+            <w:rPr>
+              <w:noProof/>
+            </w:rPr>
+            <mc:AlternateContent>
+              <mc:Choice Requires="wps">
+                <w:drawing>
+                  <wp:anchor distT="0" distB="0" distL="114300" distR="114300" simplePos="0" relativeHeight="251660288" behindDoc="0" locked="0" layoutInCell="1" allowOverlap="1" wp14:anchorId="096BDFF6" wp14:editId="0E585AE3">
+                    <wp:simplePos x="0" y="0"/>
+                    <wp:positionH relativeFrom="page">
+                      <wp:align>center</wp:align>
+                    </wp:positionH>
+                    <mc:AlternateContent>
+                      <mc:Choice Requires="wp14">
+                        <wp:positionV relativeFrom="page">
+                          <wp14:pctPosVOffset>81800</wp14:pctPosVOffset>
+                        </wp:positionV>
+                      </mc:Choice>
+                      <mc:Fallback>
+                        <wp:positionV relativeFrom="page">
+                          <wp:posOffset>8745855</wp:posOffset>
+                        </wp:positionV>
+                      </mc:Fallback>
+                    </mc:AlternateContent>
+                    <wp:extent cx="7315200" cy="914400"/>
+                    <wp:effectExtent l="0" t="0" r="0" b="8255"/>
+                    <wp:wrapSquare wrapText="bothSides"/>
+                    <wp:docPr id="152" name="Zone de texte 152"/>
+                    <wp:cNvGraphicFramePr/>
+                    <a:graphic xmlns:a="http://schemas.openxmlformats.org/drawingml/2006/main">
+                      <a:graphicData uri="http://schemas.microsoft.com/office/word/2010/wordprocessingShape">
+                        <wps:wsp>
+                          <wps:cNvSpPr txBox="1"/>
+                          <wps:spPr>
+                            <a:xfrm>
+                              <a:off x="0" y="0"/>
+                              <a:ext cx="7315200" cy="914400"/>
+                            </a:xfrm>
+                            <a:prstGeom prst="rect">
+                              <a:avLst/>
+                            </a:prstGeom>
+                            <a:noFill/>
+                            <a:ln w="6350">
+                              <a:noFill/>
+                            </a:ln>
+                            <a:effectLst/>
+                          </wps:spPr>
+                          <wps:style>
+                            <a:lnRef idx="0">
+                              <a:schemeClr val="accent1"/>
+                            </a:lnRef>
+                            <a:fillRef idx="0">
+                              <a:schemeClr val="accent1"/>
+                            </a:fillRef>
+                            <a:effectRef idx="0">
+                              <a:schemeClr val="accent1"/>
+                            </a:effectRef>
+                            <a:fontRef idx="minor">
+                              <a:schemeClr val="dk1"/>
+                            </a:fontRef>
+                          </wps:style>
+                          <wps:txbx>
+                            <w:txbxContent>
+                              <w:sdt>
+                                <w:sdtPr>
+                                  <w:rPr>
+                                    <w:color w:val="595959" w:themeColor="text1" w:themeTint="A6"/>
+                                    <w:sz w:val="28"/>
+                                    <w:szCs w:val="28"/>
+                                  </w:rPr>
+                                  <w:alias w:val="Auteur"/>
+                                  <w:tag w:val=""/>
+                                  <w:id w:val="789243997"/>
+                                  <w:dataBinding w:prefixMappings="xmlns:ns0='http://purl.org/dc/elements/1.1/' xmlns:ns1='http://schemas.openxmlformats.org/package/2006/metadata/core-properties' " w:xpath="/ns1:coreProperties[1]/ns0:creator[1]" w:storeItemID="{6C3C8BC8-F283-45AE-878A-BAB7291924A1}"/>
+                                  <w:text/>
+                                </w:sdtPr>
+                                <w:sdtContent>
+                                  <w:p>
+                                    <w:pPr>
+                                      <w:pStyle w:val="Sansinterligne"/>
+                                      <w:jc w:val="right"/>
+                                      <w:rPr>
+                                        <w:color w:val="595959" w:themeColor="text1" w:themeTint="A6"/>
+                                        <w:sz w:val="28"/>
+                                        <w:szCs w:val="28"/>
+                                      </w:rPr>
+                                    </w:pPr>
+                                    <w:r>
+                                      <w:rPr>
+                                        <w:color w:val="595959" w:themeColor="text1" w:themeTint="A6"/>
+                                        <w:sz w:val="28"/>
+                                        <w:szCs w:val="28"/>
+                                      </w:rPr>
+                                      <w:t>Maxime Charriere</w:t>
+                                    </w:r>
+                                  </w:p>
+                                </w:sdtContent>
+                              </w:sdt>
+                              <w:p>
+                                <w:pPr>
+                                  <w:pStyle w:val="Sansinterligne"/>
+                                  <w:jc w:val="right"/>
+                                  <w:rPr>
+                                    <w:color w:val="595959" w:themeColor="text1" w:themeTint="A6"/>
+                                    <w:sz w:val="18"/>
+                                    <w:szCs w:val="18"/>
+                                  </w:rPr>
+                                </w:pPr>
+                                <w:sdt>
+                                  <w:sdtPr>
+                                    <w:rPr>
+                                      <w:color w:val="595959" w:themeColor="text1" w:themeTint="A6"/>
+                                      <w:sz w:val="18"/>
+                                      <w:szCs w:val="18"/>
+                                    </w:rPr>
+                                    <w:alias w:val="AdresseCourrier"/>
+                                    <w:tag w:val="AdresseCourrier"/>
+                                    <w:id w:val="942260680"/>
+                                    <w:showingPlcHdr/>
+                                    <w:dataBinding w:prefixMappings="xmlns:ns0='http://schemas.microsoft.com/office/2006/coverPageProps' " w:xpath="/ns0:CoverPageProperties[1]/ns0:CompanyEmail[1]" w:storeItemID="{55AF091B-3C7A-41E3-B477-F2FDAA23CFDA}"/>
+                                    <w:text/>
+                                  </w:sdtPr>
+                                  <w:sdtContent>
+                                    <w:r>
+                                      <w:rPr>
+                                        <w:color w:val="595959" w:themeColor="text1" w:themeTint="A6"/>
+                                        <w:sz w:val="18"/>
+                                        <w:szCs w:val="18"/>
+                                        <w:lang w:val="fr-FR"/>
+                                      </w:rPr>
+                                      <w:t>[Adresse de courrier]</w:t>
+                                    </w:r>
+                                  </w:sdtContent>
+                                </w:sdt>
+                              </w:p>
+                            </w:txbxContent>
+                          </wps:txbx>
+                          <wps:bodyPr rot="0" spcFirstLastPara="0" vertOverflow="overflow" horzOverflow="overflow" vert="horz" wrap="square" lIns="1600200" tIns="0" rIns="685800" bIns="0" numCol="1" spcCol="0" rtlCol="0" fromWordArt="0" anchor="b" anchorCtr="0" forceAA="0" compatLnSpc="1">
+                            <a:prstTxWarp prst="textNoShape">
+                              <a:avLst/>
+                            </a:prstTxWarp>
+                            <a:noAutofit/>
+                          </wps:bodyPr>
+                        </wps:wsp>
+                      </a:graphicData>
+                    </a:graphic>
+                    <wp14:sizeRelH relativeFrom="page">
+                      <wp14:pctWidth>94100</wp14:pctWidth>
+                    </wp14:sizeRelH>
+                    <wp14:sizeRelV relativeFrom="page">
+                      <wp14:pctHeight>9200</wp14:pctHeight>
+                    </wp14:sizeRelV>
+                  </wp:anchor>
+                </w:drawing>
+              </mc:Choice>
+              <mc:Fallback>
+                <w:pict>
+                  <v:shapetype w14:anchorId="096BDFF6" id="_x0000_t202" coordsize="21600,21600" o:spt="202" path="m,l,21600r21600,l21600,xe">
+                    <v:stroke joinstyle="miter"/>
+                    <v:path gradientshapeok="t" o:connecttype="rect"/>
+                  </v:shapetype>
+                  <v:shape id="Zone de texte 152" o:spid="_x0000_s1026" type="#_x0000_t202" style="position:absolute;left:0;text-align:left;margin-left:0;margin-top:0;width:8in;height:1in;z-index:251660288;visibility:visible;mso-wrap-style:square;mso-width-percent:941;mso-height-percent:92;mso-top-percent:818;mso-wrap-distance-left:9pt;mso-wrap-distance-top:0;mso-wrap-distance-right:9pt;mso-wrap-distance-bottom:0;mso-position-horizontal:center;mso-position-horizontal-relative:page;mso-position-vertical-relative:page;mso-width-percent:941;mso-height-percent:92;mso-top-percent:818;mso-width-relative:page;mso-height-relative:page;v-text-anchor:bottom" o:gfxdata="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" filled="f" stroked="f" strokeweight=".5pt">
+                    <v:textbox inset="126pt,0,54pt,0">
+                      <w:txbxContent>
+                        <w:sdt>
+                          <w:sdtPr>
+                            <w:rPr>
+                              <w:color w:val="595959" w:themeColor="text1" w:themeTint="A6"/>
+                              <w:sz w:val="28"/>
+                              <w:szCs w:val="28"/>
+                            </w:rPr>
+                            <w:alias w:val="Auteur"/>
+                            <w:tag w:val=""/>
+                            <w:id w:val="789243997"/>
+                            <w:dataBinding w:prefixMappings="xmlns:ns0='http://purl.org/dc/elements/1.1/' xmlns:ns1='http://schemas.openxmlformats.org/package/2006/metadata/core-properties' " w:xpath="/ns1:coreProperties[1]/ns0:creator[1]" w:storeItemID="{6C3C8BC8-F283-45AE-878A-BAB7291924A1}"/>
+                            <w:text/>
+                          </w:sdtPr>
+                          <w:sdtContent>
+                            <w:p>
+                              <w:pPr>
+                                <w:pStyle w:val="Sansinterligne"/>
+                                <w:jc w:val="right"/>
+                                <w:rPr>
+                                  <w:color w:val="595959" w:themeColor="text1" w:themeTint="A6"/>
+                                  <w:sz w:val="28"/>
+                                  <w:szCs w:val="28"/>
+                                </w:rPr>
+                              </w:pPr>
+                              <w:r>
+                                <w:rPr>
+                                  <w:color w:val="595959" w:themeColor="text1" w:themeTint="A6"/>
+                                  <w:sz w:val="28"/>
+                                  <w:szCs w:val="28"/>
+                                </w:rPr>
+                                <w:t>Maxime Charriere</w:t>
+                              </w:r>
+                            </w:p>
+                          </w:sdtContent>
+                        </w:sdt>
+                        <w:p>
+                          <w:pPr>
+                            <w:pStyle w:val="Sansinterligne"/>
+                            <w:jc w:val="right"/>
+                            <w:rPr>
+                              <w:color w:val="595959" w:themeColor="text1" w:themeTint="A6"/>
+                              <w:sz w:val="18"/>
+                              <w:szCs w:val="18"/>
+                            </w:rPr>
+                          </w:pPr>
+                          <w:sdt>
+                            <w:sdtPr>
+                              <w:rPr>
+                                <w:color w:val="595959" w:themeColor="text1" w:themeTint="A6"/>
+                                <w:sz w:val="18"/>
+                                <w:szCs w:val="18"/>
+                              </w:rPr>
+                              <w:alias w:val="AdresseCourrier"/>
+                              <w:tag w:val="AdresseCourrier"/>
+                              <w:id w:val="942260680"/>
+                              <w:showingPlcHdr/>
+                              <w:dataBinding w:prefixMappings="xmlns:ns0='http://schemas.microsoft.com/office/2006/coverPageProps' " w:xpath="/ns0:CoverPageProperties[1]/ns0:CompanyEmail[1]" w:storeItemID="{55AF091B-3C7A-41E3-B477-F2FDAA23CFDA}"/>
+                              <w:text/>
+                            </w:sdtPr>
+                            <w:sdtContent>
+                              <w:r>
+                                <w:rPr>
+                                  <w:color w:val="595959" w:themeColor="text1" w:themeTint="A6"/>
+                                  <w:sz w:val="18"/>
+                                  <w:szCs w:val="18"/>
+                                  <w:lang w:val="fr-FR"/>
+                                </w:rPr>
+                                <w:t>[Adresse de courrier]</w:t>
+                              </w:r>
+                            </w:sdtContent>
+                          </w:sdt>
+                        </w:p>
+                      </w:txbxContent>
+                    </v:textbox>
+                    <w10:wrap type="square" anchorx="page" anchory="page"/>
+                  </v:shape>
+                </w:pict>
+              </mc:Fallback>
+            </mc:AlternateContent>
+          </w:r>
+          <w:r>
+            <w:rPr>
+              <w:noProof/>
+            </w:rPr>
+            <mc:AlternateContent>
+              <mc:Choice Requires="wps">
+                <w:drawing>
+                  <wp:anchor distT="0" distB="0" distL="114300" distR="114300" simplePos="0" relativeHeight="251661312" behindDoc="0" locked="0" layoutInCell="1" allowOverlap="1" wp14:anchorId="4402DEB3" wp14:editId="3D2646CE">
+                    <wp:simplePos x="0" y="0"/>
+                    <wp:positionH relativeFrom="page">
+                      <wp:align>center</wp:align>
+                    </wp:positionH>
+                    <mc:AlternateContent>
+                      <mc:Choice Requires="wp14">
+                        <wp:positionV relativeFrom="page">
+                          <wp14:pctPosVOffset>70000</wp14:pctPosVOffset>
+                        </wp:positionV>
+                      </mc:Choice>
+                      <mc:Fallback>
+                        <wp:positionV relativeFrom="page">
+                          <wp:posOffset>7484110</wp:posOffset>
+                        </wp:positionV>
+                      </mc:Fallback>
+                    </mc:AlternateContent>
+                    <wp:extent cx="7315200" cy="1009650"/>
+                    <wp:effectExtent l="0" t="0" r="0" b="0"/>
+                    <wp:wrapSquare wrapText="bothSides"/>
+                    <wp:docPr id="153" name="Zone de texte 153"/>
+                    <wp:cNvGraphicFramePr/>
+                    <a:graphic xmlns:a="http://schemas.openxmlformats.org/drawingml/2006/main">
+                      <a:graphicData uri="http://schemas.microsoft.com/office/word/2010/wordprocessingShape">
+                        <wps:wsp>
+                          <wps:cNvSpPr txBox="1"/>
+                          <wps:spPr>
+                            <a:xfrm>
+                              <a:off x="0" y="0"/>
+                              <a:ext cx="7315200" cy="1009650"/>
+                            </a:xfrm>
+                            <a:prstGeom prst="rect">
+                              <a:avLst/>
+                            </a:prstGeom>
+                            <a:noFill/>
+                            <a:ln w="6350">
+                              <a:noFill/>
+                            </a:ln>
+                            <a:effectLst/>
+                          </wps:spPr>
+                          <wps:style>
+                            <a:lnRef idx="0">
+                              <a:schemeClr val="accent1"/>
+                            </a:lnRef>
+                            <a:fillRef idx="0">
+                              <a:schemeClr val="accent1"/>
+                            </a:fillRef>
+                            <a:effectRef idx="0">
+                              <a:schemeClr val="accent1"/>
+                            </a:effectRef>
+                            <a:fontRef idx="minor">
+                              <a:schemeClr val="dk1"/>
+                            </a:fontRef>
+                          </wps:style>
+                          <wps:txbx>
+                            <w:txbxContent>
+                              <w:p>
+                                <w:pPr>
+                                  <w:pStyle w:val="Sansinterligne"/>
+                                  <w:jc w:val="right"/>
+                                  <w:rPr>
+                                    <w:color w:val="4472C4" w:themeColor="accent1"/>
+                                    <w:sz w:val="28"/>
+                                    <w:szCs w:val="28"/>
+                                  </w:rPr>
+                                </w:pPr>
+                                <w:r>
+                                  <w:rPr>
+                                    <w:color w:val="4472C4" w:themeColor="accent1"/>
+                                    <w:sz w:val="28"/>
+                                    <w:szCs w:val="28"/>
+                                    <w:lang w:val="fr-FR"/>
+                                  </w:rPr>
+                                  <w:t>Résumé</w:t>
+                                </w:r>
+                              </w:p>
+                              <w:sdt>
+                                <w:sdtPr>
+                                  <w:rPr>
+                                    <w:color w:val="595959" w:themeColor="text1" w:themeTint="A6"/>
+                                  </w:rPr>
+                                  <w:alias w:val="Résumé"/>
+                                  <w:tag w:val=""/>
+                                  <w:id w:val="1375273687"/>
+                                  <w:showingPlcHdr/>
+                                  <w:dataBinding w:prefixMappings="xmlns:ns0='http://schemas.microsoft.com/office/2006/coverPageProps' " w:xpath="/ns0:CoverPageProperties[1]/ns0:Abstract[1]" w:storeItemID="{55AF091B-3C7A-41E3-B477-F2FDAA23CFDA}"/>
+                                  <w:text w:multiLine="1"/>
+                                </w:sdtPr>
+                                <w:sdtContent>
+                                  <w:p>
+                                    <w:pPr>
+                                      <w:pStyle w:val="Sansinterligne"/>
+                                      <w:jc w:val="right"/>
+                                      <w:rPr>
+                                        <w:color w:val="595959" w:themeColor="text1" w:themeTint="A6"/>
+                                      </w:rPr>
+                                    </w:pPr>
+                                    <w:r>
+                                      <w:rPr>
+                                        <w:color w:val="595959" w:themeColor="text1" w:themeTint="A6"/>
+                                        <w:lang w:val="fr-FR"/>
+                                      </w:rPr>
+                                      <w:t xml:space="preserve">[Attirez votre lecteur avec un résumé attrayant. Il s’agit généralement d’une brève synthèse du document. </w:t>
+                                    </w:r>
+                                    <w:r>
+                                      <w:rPr>
+                                        <w:color w:val="595959" w:themeColor="text1" w:themeTint="A6"/>
+                                      </w:rPr>
+                                      <w:br/>
+                                    </w:r>
+                                    <w:r>
+                                      <w:rPr>
+                                        <w:color w:val="595959" w:themeColor="text1" w:themeTint="A6"/>
+                                        <w:lang w:val="fr-FR"/>
+                                      </w:rPr>
+                                      <w:t>Lorsque vous êtes prêt à ajouter votre contenu, cliquez ici et commencez à taper.]</w:t>
+                                    </w:r>
+                                  </w:p>
+                                </w:sdtContent>
+                              </w:sdt>
+                            </w:txbxContent>
+                          </wps:txbx>
+                          <wps:bodyPr rot="0" spcFirstLastPara="0" vertOverflow="overflow" horzOverflow="overflow" vert="horz" wrap="square" lIns="1600200" tIns="0" rIns="685800" bIns="0" numCol="1" spcCol="0" rtlCol="0" fromWordArt="0" anchor="t" anchorCtr="0" forceAA="0" compatLnSpc="1">
+                            <a:prstTxWarp prst="textNoShape">
+                              <a:avLst/>
+                            </a:prstTxWarp>
+                            <a:spAutoFit/>
+                          </wps:bodyPr>
+                        </wps:wsp>
+                      </a:graphicData>
+                    </a:graphic>
+                    <wp14:sizeRelH relativeFrom="page">
+                      <wp14:pctWidth>94100</wp14:pctWidth>
+                    </wp14:sizeRelH>
+                    <wp14:sizeRelV relativeFrom="page">
+                      <wp14:pctHeight>10000</wp14:pctHeight>
+                    </wp14:sizeRelV>
+                  </wp:anchor>
+                </w:drawing>
+              </mc:Choice>
+              <mc:Fallback>
+                <w:pict>
+                  <v:shape w14:anchorId="4402DEB3" id="Zone de texte 153" o:spid="_x0000_s1027" type="#_x0000_t202" style="position:absolute;left:0;text-align:left;margin-left:0;margin-top:0;width:8in;height:79.5pt;z-index:251661312;visibility:visible;mso-wrap-style:square;mso-width-percent:941;mso-height-percent:100;mso-top-percent:700;mso-wrap-distance-left:9pt;mso-wrap-distance-top:0;mso-wrap-distance-right:9pt;mso-wrap-distance-bottom:0;mso-position-horizontal:center;mso-position-horizontal-relative:page;mso-position-vertical-relative:page;mso-width-percent:941;mso-height-percent:100;mso-top-percent:700;mso-width-relative:page;mso-height-relative:page;v-text-anchor:top" o:gfxdata="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" filled="f" stroked="f" strokeweight=".5pt">
+                    <v:textbox style="mso-fit-shape-to-text:t" inset="126pt,0,54pt,0">
+                      <w:txbxContent>
+                        <w:p>
+                          <w:pPr>
+                            <w:pStyle w:val="Sansinterligne"/>
+                            <w:jc w:val="right"/>
+                            <w:rPr>
+                              <w:color w:val="4472C4" w:themeColor="accent1"/>
+                              <w:sz w:val="28"/>
+                              <w:szCs w:val="28"/>
+                            </w:rPr>
+                          </w:pPr>
+                          <w:r>
+                            <w:rPr>
+                              <w:color w:val="4472C4" w:themeColor="accent1"/>
+                              <w:sz w:val="28"/>
+                              <w:szCs w:val="28"/>
+                              <w:lang w:val="fr-FR"/>
+                            </w:rPr>
+                            <w:t>Résumé</w:t>
+                          </w:r>
+                        </w:p>
+                        <w:sdt>
+                          <w:sdtPr>
+                            <w:rPr>
+                              <w:color w:val="595959" w:themeColor="text1" w:themeTint="A6"/>
+                            </w:rPr>
+                            <w:alias w:val="Résumé"/>
+                            <w:tag w:val=""/>
+                            <w:id w:val="1375273687"/>
+                            <w:showingPlcHdr/>
+                            <w:dataBinding w:prefixMappings="xmlns:ns0='http://schemas.microsoft.com/office/2006/coverPageProps' " w:xpath="/ns0:CoverPageProperties[1]/ns0:Abstract[1]" w:storeItemID="{55AF091B-3C7A-41E3-B477-F2FDAA23CFDA}"/>
+                            <w:text w:multiLine="1"/>
+                          </w:sdtPr>
+                          <w:sdtContent>
+                            <w:p>
+                              <w:pPr>
+                                <w:pStyle w:val="Sansinterligne"/>
+                                <w:jc w:val="right"/>
+                                <w:rPr>
+                                  <w:color w:val="595959" w:themeColor="text1" w:themeTint="A6"/>
+                                </w:rPr>
+                              </w:pPr>
+                              <w:r>
+                                <w:rPr>
+                                  <w:color w:val="595959" w:themeColor="text1" w:themeTint="A6"/>
+                                  <w:lang w:val="fr-FR"/>
+                                </w:rPr>
+                                <w:t xml:space="preserve">[Attirez votre lecteur avec un résumé attrayant. Il s’agit généralement d’une brève synthèse du document. </w:t>
+                              </w:r>
+                              <w:r>
+                                <w:rPr>
+                                  <w:color w:val="595959" w:themeColor="text1" w:themeTint="A6"/>
+                                </w:rPr>
+                                <w:br/>
+                              </w:r>
+                              <w:r>
+                                <w:rPr>
+                                  <w:color w:val="595959" w:themeColor="text1" w:themeTint="A6"/>
+                                  <w:lang w:val="fr-FR"/>
+                                </w:rPr>
+                                <w:t>Lorsque vous êtes prêt à ajouter votre contenu, cliquez ici et commencez à taper.]</w:t>
+                              </w:r>
+                            </w:p>
+                          </w:sdtContent>
+                        </w:sdt>
+                      </w:txbxContent>
+                    </v:textbox>
+                    <w10:wrap type="square" anchorx="page" anchory="page"/>
+                  </v:shape>
+                </w:pict>
+              </mc:Fallback>
+            </mc:AlternateContent>
+          </w:r>
+          <w:r>
+            <w:rPr>
+              <w:noProof/>
+            </w:rPr>
+            <mc:AlternateContent>
+              <mc:Choice Requires="wps">
+                <w:drawing>
+                  <wp:anchor distT="0" distB="0" distL="114300" distR="114300" simplePos="0" relativeHeight="251659264" behindDoc="0" locked="0" layoutInCell="1" allowOverlap="1" wp14:anchorId="00771525" wp14:editId="7372EAC7">
+                    <wp:simplePos x="0" y="0"/>
+                    <wp:positionH relativeFrom="page">
+                      <wp:align>center</wp:align>
+                    </wp:positionH>
+                    <mc:AlternateContent>
+                      <mc:Choice Requires="wp14">
+                        <wp:positionV relativeFrom="page">
+                          <wp14:pctPosVOffset>30000</wp14:pctPosVOffset>
+                        </wp:positionV>
+                      </mc:Choice>
+                      <mc:Fallback>
+                        <wp:positionV relativeFrom="page">
+                          <wp:posOffset>3207385</wp:posOffset>
+                        </wp:positionV>
+                      </mc:Fallback>
+                    </mc:AlternateContent>
+                    <wp:extent cx="7315200" cy="3638550"/>
+                    <wp:effectExtent l="0" t="0" r="0" b="6350"/>
+                    <wp:wrapSquare wrapText="bothSides"/>
+                    <wp:docPr id="154" name="Zone de texte 154"/>
+                    <wp:cNvGraphicFramePr/>
+                    <a:graphic xmlns:a="http://schemas.openxmlformats.org/drawingml/2006/main">
+                      <a:graphicData uri="http://schemas.microsoft.com/office/word/2010/wordprocessingShape">
+                        <wps:wsp>
+                          <wps:cNvSpPr txBox="1"/>
+                          <wps:spPr>
+                            <a:xfrm>
+                              <a:off x="0" y="0"/>
+                              <a:ext cx="7315200" cy="3638550"/>
+                            </a:xfrm>
+                            <a:prstGeom prst="rect">
+                              <a:avLst/>
+                            </a:prstGeom>
+                            <a:noFill/>
+                            <a:ln w="6350">
+                              <a:noFill/>
+                            </a:ln>
+                            <a:effectLst/>
+                          </wps:spPr>
+                          <wps:style>
+                            <a:lnRef idx="0">
+                              <a:schemeClr val="accent1"/>
+                            </a:lnRef>
+                            <a:fillRef idx="0">
+                              <a:schemeClr val="accent1"/>
+                            </a:fillRef>
+                            <a:effectRef idx="0">
+                              <a:schemeClr val="accent1"/>
+                            </a:effectRef>
+                            <a:fontRef idx="minor">
+                              <a:schemeClr val="dk1"/>
+                            </a:fontRef>
+                          </wps:style>
+                          <wps:txbx>
+                            <w:txbxContent>
+                              <w:p>
+                                <w:pPr>
+                                  <w:jc w:val="right"/>
+                                  <w:rPr>
+                                    <w:color w:val="4472C4" w:themeColor="accent1"/>
+                                    <w:sz w:val="64"/>
+                                    <w:szCs w:val="64"/>
+                                  </w:rPr>
+                                </w:pPr>
+                                <w:sdt>
+                                  <w:sdtPr>
+                                    <w:rPr>
+                                      <w:caps/>
+                                      <w:color w:val="4472C4" w:themeColor="accent1"/>
+                                      <w:sz w:val="64"/>
+                                      <w:szCs w:val="64"/>
+                                    </w:rPr>
+                                    <w:alias w:val="Titre"/>
+                                    <w:tag w:val=""/>
+                                    <w:id w:val="630141079"/>
+                                    <w:dataBinding w:prefixMappings="xmlns:ns0='http://purl.org/dc/elements/1.1/' xmlns:ns1='http://schemas.openxmlformats.org/package/2006/metadata/core-properties' " w:xpath="/ns1:coreProperties[1]/ns0:title[1]" w:storeItemID="{6C3C8BC8-F283-45AE-878A-BAB7291924A1}"/>
+                                    <w:text w:multiLine="1"/>
+                                  </w:sdtPr>
+                                  <w:sdtContent>
+                                    <w:r>
+                                      <w:rPr>
+                                        <w:caps/>
+                                        <w:color w:val="4472C4" w:themeColor="accent1"/>
+                                        <w:sz w:val="64"/>
+                                        <w:szCs w:val="64"/>
+                                      </w:rPr>
+                                      <w:t>Voiture RC pilotée par IA</w:t>
+                                    </w:r>
+                                  </w:sdtContent>
+                                </w:sdt>
+                              </w:p>
+                              <w:sdt>
+                                <w:sdtPr>
+                                  <w:rPr>
+                                    <w:color w:val="404040" w:themeColor="text1" w:themeTint="BF"/>
+                                    <w:sz w:val="36"/>
+                                    <w:szCs w:val="36"/>
+                                  </w:rPr>
+                                  <w:alias w:val="Sous-titre"/>
+                                  <w:tag w:val=""/>
+                                  <w:id w:val="1759551507"/>
+                                  <w:showingPlcHdr/>
+                                  <w:dataBinding w:prefixMappings="xmlns:ns0='http://purl.org/dc/elements/1.1/' xmlns:ns1='http://schemas.openxmlformats.org/package/2006/metadata/core-properties' " w:xpath="/ns1:coreProperties[1]/ns0:subject[1]" w:storeItemID="{6C3C8BC8-F283-45AE-878A-BAB7291924A1}"/>
+                                  <w:text/>
+                                </w:sdtPr>
+                                <w:sdtContent>
+                                  <w:p>
+                                    <w:pPr>
+                                      <w:jc w:val="right"/>
+                                      <w:rPr>
+                                        <w:smallCaps/>
+                                        <w:color w:val="404040" w:themeColor="text1" w:themeTint="BF"/>
+                                        <w:sz w:val="36"/>
+                                        <w:szCs w:val="36"/>
+                                      </w:rPr>
+                                    </w:pPr>
+                                    <w:r>
+                                      <w:rPr>
+                                        <w:color w:val="404040" w:themeColor="text1" w:themeTint="BF"/>
+                                        <w:sz w:val="36"/>
+                                        <w:szCs w:val="36"/>
+                                        <w:lang w:val="fr-FR"/>
+                                      </w:rPr>
+                                      <w:t>[Sous-titre du document]</w:t>
+                                    </w:r>
+                                  </w:p>
+                                </w:sdtContent>
+                              </w:sdt>
+                            </w:txbxContent>
+                          </wps:txbx>
+                          <wps:bodyPr rot="0" spcFirstLastPara="0" vertOverflow="overflow" horzOverflow="overflow" vert="horz" wrap="square" lIns="1600200" tIns="0" rIns="685800" bIns="0" numCol="1" spcCol="0" rtlCol="0" fromWordArt="0" anchor="b" anchorCtr="0" forceAA="0" compatLnSpc="1">
+                            <a:prstTxWarp prst="textNoShape">
+                              <a:avLst/>
+                            </a:prstTxWarp>
+                            <a:noAutofit/>
+                          </wps:bodyPr>
+                        </wps:wsp>
+                      </a:graphicData>
+                    </a:graphic>
+                    <wp14:sizeRelH relativeFrom="page">
+                      <wp14:pctWidth>94100</wp14:pctWidth>
+                    </wp14:sizeRelH>
+                    <wp14:sizeRelV relativeFrom="page">
+                      <wp14:pctHeight>36300</wp14:pctHeight>
+                    </wp14:sizeRelV>
+                  </wp:anchor>
+                </w:drawing>
+              </mc:Choice>
+              <mc:Fallback>
+                <w:pict>
+                  <v:shape w14:anchorId="00771525" id="Zone de texte 154" o:spid="_x0000_s1028" type="#_x0000_t202" style="position:absolute;left:0;text-align:left;margin-left:0;margin-top:0;width:8in;height:286.5pt;z-index:251659264;visibility:visible;mso-wrap-style:square;mso-width-percent:941;mso-height-percent:363;mso-top-percent:300;mso-wrap-distance-left:9pt;mso-wrap-distance-top:0;mso-wrap-distance-right:9pt;mso-wrap-distance-bottom:0;mso-position-horizontal:center;mso-position-horizontal-relative:page;mso-position-vertical-relative:page;mso-width-percent:941;mso-height-percent:363;mso-top-percent:300;mso-width-relative:page;mso-height-relative:page;v-text-anchor:bottom" o:gfxdata="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" filled="f" stroked="f" strokeweight=".5pt">
+                    <v:textbox inset="126pt,0,54pt,0">
+                      <w:txbxContent>
+                        <w:p>
+                          <w:pPr>
+                            <w:jc w:val="right"/>
+                            <w:rPr>
+                              <w:color w:val="4472C4" w:themeColor="accent1"/>
+                              <w:sz w:val="64"/>
+                              <w:szCs w:val="64"/>
+                            </w:rPr>
+                          </w:pPr>
+                          <w:sdt>
+                            <w:sdtPr>
+                              <w:rPr>
+                                <w:caps/>
+                                <w:color w:val="4472C4" w:themeColor="accent1"/>
+                                <w:sz w:val="64"/>
+                                <w:szCs w:val="64"/>
+                              </w:rPr>
+                              <w:alias w:val="Titre"/>
+                              <w:tag w:val=""/>
+                              <w:id w:val="630141079"/>
+                              <w:dataBinding w:prefixMappings="xmlns:ns0='http://purl.org/dc/elements/1.1/' xmlns:ns1='http://schemas.openxmlformats.org/package/2006/metadata/core-properties' " w:xpath="/ns1:coreProperties[1]/ns0:title[1]" w:storeItemID="{6C3C8BC8-F283-45AE-878A-BAB7291924A1}"/>
+                              <w:text w:multiLine="1"/>
+                            </w:sdtPr>
+                            <w:sdtContent>
+                              <w:r>
+                                <w:rPr>
+                                  <w:caps/>
+                                  <w:color w:val="4472C4" w:themeColor="accent1"/>
+                                  <w:sz w:val="64"/>
+                                  <w:szCs w:val="64"/>
+                                </w:rPr>
+                                <w:t>Voiture RC pilotée par IA</w:t>
+                              </w:r>
+                            </w:sdtContent>
+                          </w:sdt>
+                        </w:p>
+                        <w:sdt>
+                          <w:sdtPr>
+                            <w:rPr>
+                              <w:color w:val="404040" w:themeColor="text1" w:themeTint="BF"/>
+                              <w:sz w:val="36"/>
+                              <w:szCs w:val="36"/>
+                            </w:rPr>
+                            <w:alias w:val="Sous-titre"/>
+                            <w:tag w:val=""/>
+                            <w:id w:val="1759551507"/>
+                            <w:showingPlcHdr/>
+                            <w:dataBinding w:prefixMappings="xmlns:ns0='http://purl.org/dc/elements/1.1/' xmlns:ns1='http://schemas.openxmlformats.org/package/2006/metadata/core-properties' " w:xpath="/ns1:coreProperties[1]/ns0:subject[1]" w:storeItemID="{6C3C8BC8-F283-45AE-878A-BAB7291924A1}"/>
+                            <w:text/>
+                          </w:sdtPr>
+                          <w:sdtContent>
+                            <w:p>
+                              <w:pPr>
+                                <w:jc w:val="right"/>
+                                <w:rPr>
+                                  <w:smallCaps/>
+                                  <w:color w:val="404040" w:themeColor="text1" w:themeTint="BF"/>
+                                  <w:sz w:val="36"/>
+                                  <w:szCs w:val="36"/>
+                                </w:rPr>
+                              </w:pPr>
+                              <w:r>
+                                <w:rPr>
+                                  <w:color w:val="404040" w:themeColor="text1" w:themeTint="BF"/>
+                                  <w:sz w:val="36"/>
+                                  <w:szCs w:val="36"/>
+                                  <w:lang w:val="fr-FR"/>
+                                </w:rPr>
+                                <w:t>[Sous-titre du document]</w:t>
+                              </w:r>
+                            </w:p>
+                          </w:sdtContent>
+                        </w:sdt>
+                      </w:txbxContent>
+                    </v:textbox>
+                    <w10:wrap type="square" anchorx="page" anchory="page"/>
+                  </v:shape>
+                </w:pict>
+              </mc:Fallback>
+            </mc:AlternateContent>
+          </w:r>
+        </w:p>
+        <w:p>
+          <w:pPr>
+            <w:rPr>
+              <w:smallCaps/>
+              <w:color w:val="262626" w:themeColor="text1" w:themeTint="D9"/>
+              <w:sz w:val="52"/>
+              <w:szCs w:val="52"/>
+            </w:rPr>
+          </w:pPr>
+          <w:r>
+            <w:rPr>
+              <w:smallCaps/>
+              <w:color w:val="262626" w:themeColor="text1" w:themeTint="D9"/>
+              <w:sz w:val="52"/>
+              <w:szCs w:val="52"/>
+            </w:rPr>
+            <w:br w:type="page"/>
+          </w:r>
+        </w:p>
+      </w:sdtContent>
+    </w:sdt>
+    <w:p>
+      <w:r>
+        <w:lastRenderedPageBreak/>
         <w:t>Résumé</w:t>
       </w:r>
     </w:p>
@@ -29,14 +780,15 @@
     </w:p>
     <w:p>
       <w:r>
-        <w:t xml:space="preserve">Choix du </w:t>
-      </w:r>
-      <w:proofErr w:type="spellStart"/>
-      <w:r>
-        <w:t>language</w:t>
-      </w:r>
-      <w:proofErr w:type="spellEnd"/>
-    </w:p>
+        <w:t>Choix du language</w:t>
+      </w:r>
+    </w:p>
+    <w:p>
+      <w:r>
+        <w:t>PWM (hard / soft)</w:t>
+      </w:r>
+    </w:p>
+    <w:p/>
     <w:p>
       <w:r>
         <w:t>Glossaire</w:t>
@@ -44,19 +796,8 @@
     </w:p>
     <w:p/>
     <w:p>
-      <w:proofErr w:type="spellStart"/>
-      <w:r>
-        <w:t>Di</w:t>
-      </w:r>
-      <w:r>
-        <w:t>fi</w:t>
-      </w:r>
-      <w:r>
-        <w:t>cultés</w:t>
-      </w:r>
-      <w:proofErr w:type="spellEnd"/>
-      <w:r>
-        <w:t xml:space="preserve"> rencontrées</w:t>
+      <w:r>
+        <w:t>Dificultés rencontrées</w:t>
       </w:r>
     </w:p>
     <w:p>
@@ -75,11 +816,9 @@
       </w:r>
     </w:p>
     <w:p>
-      <w:proofErr w:type="spellStart"/>
       <w:r>
         <w:t>References</w:t>
       </w:r>
-      <w:proofErr w:type="spellEnd"/>
     </w:p>
     <w:p>
       <w:r>
@@ -88,15 +827,7 @@
     </w:p>
     <w:p>
       <w:r>
-        <w:t xml:space="preserve">Je, soussignée Johanna </w:t>
-      </w:r>
-      <w:proofErr w:type="spellStart"/>
-      <w:r>
-        <w:t>Melly</w:t>
-      </w:r>
-      <w:proofErr w:type="spellEnd"/>
-      <w:r>
-        <w:t>, déclare être pleinement consciente que le plagiat de document représente</w:t>
+        <w:t>Je, soussignée Johanna Melly, déclare être pleinement consciente que le plagiat de document représente</w:t>
       </w:r>
     </w:p>
     <w:p>
@@ -106,18 +837,7 @@
     </w:p>
     <w:p>
       <w:r>
-        <w:t>· Ce mémoire est le produit d'une ré</w:t>
-      </w:r>
-      <w:r>
-        <w:t/>
-      </w:r>
-      <w:proofErr w:type="spellStart"/>
-      <w:r>
-        <w:t>exion</w:t>
-      </w:r>
-      <w:proofErr w:type="spellEnd"/>
-      <w:r>
-        <w:t xml:space="preserve"> personnelle et il s'agit d'un document original.</w:t>
+        <w:t>· Ce mémoire est le produit d'une réexion personnelle et il s'agit d'un document original.</w:t>
       </w:r>
     </w:p>
     <w:p>
@@ -132,25 +852,186 @@
     </w:p>
     <w:p>
       <w:r>
-        <w:t xml:space="preserve">· Je n'ai eu recours au plagiat d'aucune manière lors de la réalisation de ce travail de </w:t>
-      </w:r>
-      <w:proofErr w:type="spellStart"/>
-      <w:r>
-        <w:t>Bachelor</w:t>
-      </w:r>
-      <w:proofErr w:type="spellEnd"/>
-      <w:r>
-        <w:t>.</w:t>
+        <w:t>· Je n'ai eu recours au plagiat d'aucune manière lors de la réalisation de ce travail de Bachelor.</w:t>
+      </w:r>
+    </w:p>
+    <w:p>
+      <w:r>
+        <w:br w:type="page"/>
+      </w:r>
+    </w:p>
+    <w:p>
+      <w:pPr>
+        <w:pStyle w:val="Titre"/>
+      </w:pPr>
+      <w:r>
+        <w:lastRenderedPageBreak/>
+        <w:t>Titre</w:t>
+      </w:r>
+    </w:p>
+    <w:p>
+      <w:pPr>
+        <w:pStyle w:val="Titre1"/>
+      </w:pPr>
+      <w:r>
+        <w:t>Titre1</w:t>
+      </w:r>
+    </w:p>
+    <w:p>
+      <w:pPr>
+        <w:pStyle w:val="Titre2"/>
+      </w:pPr>
+      <w:r>
+        <w:t>Titre2</w:t>
+      </w:r>
+    </w:p>
+    <w:p>
+      <w:pPr>
+        <w:pStyle w:val="Titre3"/>
+      </w:pPr>
+      <w:r>
+        <w:t>Titre3</w:t>
+      </w:r>
+    </w:p>
+    <w:p>
+      <w:pPr>
+        <w:pStyle w:val="Titre4"/>
+      </w:pPr>
+      <w:r>
+        <w:t>Titre4</w:t>
       </w:r>
     </w:p>
     <w:sectPr>
       <w:pgSz w:w="11906" w:h="16838"/>
       <w:pgMar w:top="1417" w:right="1417" w:bottom="1417" w:left="1417" w:header="708" w:footer="708" w:gutter="0"/>
+      <w:pgNumType w:start="0"/>
       <w:cols w:space="708"/>
+      <w:titlePg/>
       <w:docGrid w:linePitch="360"/>
     </w:sectPr>
   </w:body>
 </w:document>
+</file>
+
+<file path=word/numbering.xml><?xml version="1.0" encoding="utf-8"?>
+<w:numbering xmlns:wpc="http://schemas.microsoft.com/office/word/2010/wordprocessingCanvas" xmlns:cx="http://schemas.microsoft.com/office/drawing/2014/chartex" xmlns:cx1="http://schemas.microsoft.com/office/drawing/2015/9/8/chartex" xmlns:cx2="http://schemas.microsoft.com/office/drawing/2015/10/21/chartex" xmlns:cx3="http://schemas.microsoft.com/office/drawing/2016/5/9/chartex" xmlns:cx4="http://schemas.microsoft.com/office/drawing/2016/5/10/chartex" xmlns:cx5="http://schemas.microsoft.com/office/drawing/2016/5/11/chartex" xmlns:cx6="http://schemas.microsoft.com/office/drawing/2016/5/12/chartex" xmlns:cx7="http://schemas.microsoft.com/office/drawing/2016/5/13/chartex" xmlns:cx8="http://schemas.microsoft.com/office/drawing/2016/5/14/chartex" xmlns:mc="http://schemas.openxmlformats.org/markup-compatibility/2006" xmlns:aink="http://schemas.microsoft.com/office/drawing/2016/ink" xmlns:am3d="http://schemas.microsoft.com/office/drawing/2017/model3d" xmlns:o="urn:schemas-microsoft-com:office:office" xmlns:r="http://schemas.openxmlformats.org/officeDocument/2006/relationships" xmlns:m="http://schemas.openxmlformats.org/officeDocument/2006/math" xmlns:v="urn:schemas-microsoft-com:vml" xmlns:wp14="http://schemas.microsoft.com/office/word/2010/wordprocessingDrawing" xmlns:wp="http://schemas.openxmlformats.org/drawingml/2006/wordprocessingDrawing" xmlns:w10="urn:schemas-microsoft-com:office:word" xmlns:w="http://schemas.openxmlformats.org/wordprocessingml/2006/main" xmlns:w14="http://schemas.microsoft.com/office/word/2010/wordml" xmlns:w15="http://schemas.microsoft.com/office/word/2012/wordml" xmlns:w16cex="http://schemas.microsoft.com/office/word/2018/wordml/cex" xmlns:w16cid="http://schemas.microsoft.com/office/word/2016/wordml/cid" xmlns:w16="http://schemas.microsoft.com/office/word/2018/wordml" xmlns:w16se="http://schemas.microsoft.com/office/word/2015/wordml/symex" xmlns:wpg="http://schemas.microsoft.com/office/word/2010/wordprocessingGroup" xmlns:wpi="http://schemas.microsoft.com/office/word/2010/wordprocessingInk" xmlns:wne="http://schemas.microsoft.com/office/word/2006/wordml" xmlns:wps="http://schemas.microsoft.com/office/word/2010/wordprocessingShape" mc:Ignorable="w14 w15 w16se w16cid w16 w16cex wp14">
+  <w:abstractNum w:abstractNumId="0" w15:restartNumberingAfterBreak="0">
+    <w:nsid w:val="1482775B"/>
+    <w:multiLevelType w:val="multilevel"/>
+    <w:tmpl w:val="0EBA3C40"/>
+    <w:lvl w:ilvl="0">
+      <w:start w:val="1"/>
+      <w:numFmt w:val="decimal"/>
+      <w:lvlText w:val="%1"/>
+      <w:lvlJc w:val="left"/>
+      <w:pPr>
+        <w:ind w:left="432" w:hanging="432"/>
+      </w:pPr>
+    </w:lvl>
+    <w:lvl w:ilvl="1">
+      <w:start w:val="1"/>
+      <w:numFmt w:val="decimal"/>
+      <w:lvlText w:val="%1.%2"/>
+      <w:lvlJc w:val="left"/>
+      <w:pPr>
+        <w:ind w:left="576" w:hanging="576"/>
+      </w:pPr>
+    </w:lvl>
+    <w:lvl w:ilvl="2">
+      <w:start w:val="1"/>
+      <w:numFmt w:val="decimal"/>
+      <w:lvlText w:val="%1.%2.%3"/>
+      <w:lvlJc w:val="left"/>
+      <w:pPr>
+        <w:ind w:left="720" w:hanging="720"/>
+      </w:pPr>
+    </w:lvl>
+    <w:lvl w:ilvl="3">
+      <w:start w:val="1"/>
+      <w:numFmt w:val="decimal"/>
+      <w:lvlText w:val="%1.%2.%3.%4"/>
+      <w:lvlJc w:val="left"/>
+      <w:pPr>
+        <w:ind w:left="864" w:hanging="864"/>
+      </w:pPr>
+    </w:lvl>
+    <w:lvl w:ilvl="4">
+      <w:start w:val="1"/>
+      <w:numFmt w:val="decimal"/>
+      <w:lvlText w:val="%1.%2.%3.%4.%5"/>
+      <w:lvlJc w:val="left"/>
+      <w:pPr>
+        <w:ind w:left="1008" w:hanging="1008"/>
+      </w:pPr>
+    </w:lvl>
+    <w:lvl w:ilvl="5">
+      <w:start w:val="1"/>
+      <w:numFmt w:val="decimal"/>
+      <w:lvlText w:val="%1.%2.%3.%4.%5.%6"/>
+      <w:lvlJc w:val="left"/>
+      <w:pPr>
+        <w:ind w:left="1152" w:hanging="1152"/>
+      </w:pPr>
+    </w:lvl>
+    <w:lvl w:ilvl="6">
+      <w:start w:val="1"/>
+      <w:numFmt w:val="decimal"/>
+      <w:lvlText w:val="%1.%2.%3.%4.%5.%6.%7"/>
+      <w:lvlJc w:val="left"/>
+      <w:pPr>
+        <w:ind w:left="1296" w:hanging="1296"/>
+      </w:pPr>
+    </w:lvl>
+    <w:lvl w:ilvl="7">
+      <w:start w:val="1"/>
+      <w:numFmt w:val="decimal"/>
+      <w:lvlText w:val="%1.%2.%3.%4.%5.%6.%7.%8"/>
+      <w:lvlJc w:val="left"/>
+      <w:pPr>
+        <w:ind w:left="1440" w:hanging="1440"/>
+      </w:pPr>
+    </w:lvl>
+    <w:lvl w:ilvl="8">
+      <w:start w:val="1"/>
+      <w:numFmt w:val="decimal"/>
+      <w:lvlText w:val="%1.%2.%3.%4.%5.%6.%7.%8.%9"/>
+      <w:lvlJc w:val="left"/>
+      <w:pPr>
+        <w:ind w:left="1584" w:hanging="1584"/>
+      </w:pPr>
+    </w:lvl>
+  </w:abstractNum>
+  <w:num w:numId="1">
+    <w:abstractNumId w:val="0"/>
+  </w:num>
+  <w:num w:numId="2">
+    <w:abstractNumId w:val="0"/>
+  </w:num>
+  <w:num w:numId="3">
+    <w:abstractNumId w:val="0"/>
+  </w:num>
+  <w:num w:numId="4">
+    <w:abstractNumId w:val="0"/>
+  </w:num>
+  <w:num w:numId="5">
+    <w:abstractNumId w:val="0"/>
+  </w:num>
+  <w:num w:numId="6">
+    <w:abstractNumId w:val="0"/>
+  </w:num>
+  <w:num w:numId="7">
+    <w:abstractNumId w:val="0"/>
+  </w:num>
+  <w:num w:numId="8">
+    <w:abstractNumId w:val="0"/>
+  </w:num>
+  <w:num w:numId="9">
+    <w:abstractNumId w:val="0"/>
+  </w:num>
+  <w:num w:numId="10">
+    <w:abstractNumId w:val="0"/>
+  </w:num>
+</w:numbering>
 </file>
 
 <file path=word/styles.xml><?xml version="1.0" encoding="utf-8"?>
@@ -158,15 +1039,14 @@
   <w:docDefaults>
     <w:rPrDefault>
       <w:rPr>
-        <w:rFonts w:asciiTheme="minorHAnsi" w:eastAsiaTheme="minorHAnsi" w:hAnsiTheme="minorHAnsi" w:cstheme="minorBidi"/>
-        <w:sz w:val="22"/>
-        <w:szCs w:val="22"/>
+        <w:rFonts w:asciiTheme="minorHAnsi" w:eastAsiaTheme="minorEastAsia" w:hAnsiTheme="minorHAnsi" w:cstheme="minorBidi"/>
         <w:lang w:val="fr-CH" w:eastAsia="en-US" w:bidi="ar-SA"/>
       </w:rPr>
     </w:rPrDefault>
     <w:pPrDefault>
       <w:pPr>
-        <w:spacing w:after="160" w:line="259" w:lineRule="auto"/>
+        <w:spacing w:after="200" w:line="276" w:lineRule="auto"/>
+        <w:jc w:val="both"/>
       </w:pPr>
     </w:pPrDefault>
   </w:docDefaults>
@@ -551,6 +1431,7 @@
   <w:style w:type="paragraph" w:default="1" w:styleId="Normal">
     <w:name w:val="Normal"/>
     <w:qFormat/>
+    <w:rsid w:val="00174D67"/>
   </w:style>
   <w:style w:type="paragraph" w:styleId="Titre1">
     <w:name w:val="heading 1"/>
@@ -559,18 +1440,202 @@
     <w:link w:val="Titre1Car"/>
     <w:uiPriority w:val="9"/>
     <w:qFormat/>
-    <w:rsid w:val="00350436"/>
+    <w:rsid w:val="00174D67"/>
     <w:pPr>
-      <w:keepNext/>
-      <w:keepLines/>
-      <w:spacing w:before="240" w:after="0"/>
+      <w:spacing w:before="300" w:after="40"/>
+      <w:jc w:val="left"/>
       <w:outlineLvl w:val="0"/>
     </w:pPr>
     <w:rPr>
-      <w:rFonts w:asciiTheme="majorHAnsi" w:eastAsiaTheme="majorEastAsia" w:hAnsiTheme="majorHAnsi" w:cstheme="majorBidi"/>
-      <w:color w:val="2F5496" w:themeColor="accent1" w:themeShade="BF"/>
+      <w:smallCaps/>
+      <w:spacing w:val="5"/>
       <w:sz w:val="32"/>
       <w:szCs w:val="32"/>
+    </w:rPr>
+  </w:style>
+  <w:style w:type="paragraph" w:styleId="Titre2">
+    <w:name w:val="heading 2"/>
+    <w:basedOn w:val="Normal"/>
+    <w:next w:val="Normal"/>
+    <w:link w:val="Titre2Car"/>
+    <w:uiPriority w:val="9"/>
+    <w:semiHidden/>
+    <w:unhideWhenUsed/>
+    <w:qFormat/>
+    <w:rsid w:val="00174D67"/>
+    <w:pPr>
+      <w:spacing w:after="0"/>
+      <w:jc w:val="left"/>
+      <w:outlineLvl w:val="1"/>
+    </w:pPr>
+    <w:rPr>
+      <w:smallCaps/>
+      <w:spacing w:val="5"/>
+      <w:sz w:val="28"/>
+      <w:szCs w:val="28"/>
+    </w:rPr>
+  </w:style>
+  <w:style w:type="paragraph" w:styleId="Titre3">
+    <w:name w:val="heading 3"/>
+    <w:basedOn w:val="Normal"/>
+    <w:next w:val="Normal"/>
+    <w:link w:val="Titre3Car"/>
+    <w:uiPriority w:val="9"/>
+    <w:semiHidden/>
+    <w:unhideWhenUsed/>
+    <w:qFormat/>
+    <w:rsid w:val="00174D67"/>
+    <w:pPr>
+      <w:spacing w:after="0"/>
+      <w:jc w:val="left"/>
+      <w:outlineLvl w:val="2"/>
+    </w:pPr>
+    <w:rPr>
+      <w:smallCaps/>
+      <w:spacing w:val="5"/>
+      <w:sz w:val="24"/>
+      <w:szCs w:val="24"/>
+    </w:rPr>
+  </w:style>
+  <w:style w:type="paragraph" w:styleId="Titre4">
+    <w:name w:val="heading 4"/>
+    <w:basedOn w:val="Normal"/>
+    <w:next w:val="Normal"/>
+    <w:link w:val="Titre4Car"/>
+    <w:uiPriority w:val="9"/>
+    <w:semiHidden/>
+    <w:unhideWhenUsed/>
+    <w:qFormat/>
+    <w:rsid w:val="00174D67"/>
+    <w:pPr>
+      <w:spacing w:after="0"/>
+      <w:jc w:val="left"/>
+      <w:outlineLvl w:val="3"/>
+    </w:pPr>
+    <w:rPr>
+      <w:i/>
+      <w:iCs/>
+      <w:smallCaps/>
+      <w:spacing w:val="10"/>
+      <w:sz w:val="22"/>
+      <w:szCs w:val="22"/>
+    </w:rPr>
+  </w:style>
+  <w:style w:type="paragraph" w:styleId="Titre5">
+    <w:name w:val="heading 5"/>
+    <w:basedOn w:val="Normal"/>
+    <w:next w:val="Normal"/>
+    <w:link w:val="Titre5Car"/>
+    <w:uiPriority w:val="9"/>
+    <w:semiHidden/>
+    <w:unhideWhenUsed/>
+    <w:qFormat/>
+    <w:rsid w:val="00174D67"/>
+    <w:pPr>
+      <w:spacing w:after="0"/>
+      <w:jc w:val="left"/>
+      <w:outlineLvl w:val="4"/>
+    </w:pPr>
+    <w:rPr>
+      <w:smallCaps/>
+      <w:color w:val="538135" w:themeColor="accent6" w:themeShade="BF"/>
+      <w:spacing w:val="10"/>
+      <w:sz w:val="22"/>
+      <w:szCs w:val="22"/>
+    </w:rPr>
+  </w:style>
+  <w:style w:type="paragraph" w:styleId="Titre6">
+    <w:name w:val="heading 6"/>
+    <w:basedOn w:val="Normal"/>
+    <w:next w:val="Normal"/>
+    <w:link w:val="Titre6Car"/>
+    <w:uiPriority w:val="9"/>
+    <w:semiHidden/>
+    <w:unhideWhenUsed/>
+    <w:qFormat/>
+    <w:rsid w:val="00174D67"/>
+    <w:pPr>
+      <w:spacing w:after="0"/>
+      <w:jc w:val="left"/>
+      <w:outlineLvl w:val="5"/>
+    </w:pPr>
+    <w:rPr>
+      <w:smallCaps/>
+      <w:color w:val="70AD47" w:themeColor="accent6"/>
+      <w:spacing w:val="5"/>
+      <w:sz w:val="22"/>
+      <w:szCs w:val="22"/>
+    </w:rPr>
+  </w:style>
+  <w:style w:type="paragraph" w:styleId="Titre7">
+    <w:name w:val="heading 7"/>
+    <w:basedOn w:val="Normal"/>
+    <w:next w:val="Normal"/>
+    <w:link w:val="Titre7Car"/>
+    <w:uiPriority w:val="9"/>
+    <w:semiHidden/>
+    <w:unhideWhenUsed/>
+    <w:qFormat/>
+    <w:rsid w:val="00174D67"/>
+    <w:pPr>
+      <w:spacing w:after="0"/>
+      <w:jc w:val="left"/>
+      <w:outlineLvl w:val="6"/>
+    </w:pPr>
+    <w:rPr>
+      <w:b/>
+      <w:bCs/>
+      <w:smallCaps/>
+      <w:color w:val="70AD47" w:themeColor="accent6"/>
+      <w:spacing w:val="10"/>
+    </w:rPr>
+  </w:style>
+  <w:style w:type="paragraph" w:styleId="Titre8">
+    <w:name w:val="heading 8"/>
+    <w:basedOn w:val="Normal"/>
+    <w:next w:val="Normal"/>
+    <w:link w:val="Titre8Car"/>
+    <w:uiPriority w:val="9"/>
+    <w:semiHidden/>
+    <w:unhideWhenUsed/>
+    <w:qFormat/>
+    <w:rsid w:val="00174D67"/>
+    <w:pPr>
+      <w:spacing w:after="0"/>
+      <w:jc w:val="left"/>
+      <w:outlineLvl w:val="7"/>
+    </w:pPr>
+    <w:rPr>
+      <w:b/>
+      <w:bCs/>
+      <w:i/>
+      <w:iCs/>
+      <w:smallCaps/>
+      <w:color w:val="538135" w:themeColor="accent6" w:themeShade="BF"/>
+    </w:rPr>
+  </w:style>
+  <w:style w:type="paragraph" w:styleId="Titre9">
+    <w:name w:val="heading 9"/>
+    <w:basedOn w:val="Normal"/>
+    <w:next w:val="Normal"/>
+    <w:link w:val="Titre9Car"/>
+    <w:uiPriority w:val="9"/>
+    <w:semiHidden/>
+    <w:unhideWhenUsed/>
+    <w:qFormat/>
+    <w:rsid w:val="00174D67"/>
+    <w:pPr>
+      <w:spacing w:after="0"/>
+      <w:jc w:val="left"/>
+      <w:outlineLvl w:val="8"/>
+    </w:pPr>
+    <w:rPr>
+      <w:b/>
+      <w:bCs/>
+      <w:i/>
+      <w:iCs/>
+      <w:smallCaps/>
+      <w:color w:val="385623" w:themeColor="accent6" w:themeShade="80"/>
     </w:rPr>
   </w:style>
   <w:style w:type="character" w:default="1" w:styleId="Policepardfaut">
@@ -605,13 +1670,387 @@
     <w:basedOn w:val="Policepardfaut"/>
     <w:link w:val="Titre1"/>
     <w:uiPriority w:val="9"/>
-    <w:rsid w:val="00350436"/>
-    <w:rPr>
-      <w:rFonts w:asciiTheme="majorHAnsi" w:eastAsiaTheme="majorEastAsia" w:hAnsiTheme="majorHAnsi" w:cstheme="majorBidi"/>
-      <w:color w:val="2F5496" w:themeColor="accent1" w:themeShade="BF"/>
+    <w:rsid w:val="00174D67"/>
+    <w:rPr>
+      <w:smallCaps/>
+      <w:spacing w:val="5"/>
       <w:sz w:val="32"/>
       <w:szCs w:val="32"/>
     </w:rPr>
+  </w:style>
+  <w:style w:type="paragraph" w:styleId="Titre">
+    <w:name w:val="Title"/>
+    <w:basedOn w:val="Normal"/>
+    <w:next w:val="Normal"/>
+    <w:link w:val="TitreCar"/>
+    <w:uiPriority w:val="10"/>
+    <w:qFormat/>
+    <w:rsid w:val="00174D67"/>
+    <w:pPr>
+      <w:pBdr>
+        <w:top w:val="single" w:sz="8" w:space="1" w:color="70AD47" w:themeColor="accent6"/>
+      </w:pBdr>
+      <w:spacing w:after="120" w:line="240" w:lineRule="auto"/>
+      <w:jc w:val="right"/>
+    </w:pPr>
+    <w:rPr>
+      <w:smallCaps/>
+      <w:color w:val="262626" w:themeColor="text1" w:themeTint="D9"/>
+      <w:sz w:val="52"/>
+      <w:szCs w:val="52"/>
+    </w:rPr>
+  </w:style>
+  <w:style w:type="character" w:customStyle="1" w:styleId="TitreCar">
+    <w:name w:val="Titre Car"/>
+    <w:basedOn w:val="Policepardfaut"/>
+    <w:link w:val="Titre"/>
+    <w:uiPriority w:val="10"/>
+    <w:rsid w:val="00174D67"/>
+    <w:rPr>
+      <w:smallCaps/>
+      <w:color w:val="262626" w:themeColor="text1" w:themeTint="D9"/>
+      <w:sz w:val="52"/>
+      <w:szCs w:val="52"/>
+    </w:rPr>
+  </w:style>
+  <w:style w:type="character" w:customStyle="1" w:styleId="Titre2Car">
+    <w:name w:val="Titre 2 Car"/>
+    <w:basedOn w:val="Policepardfaut"/>
+    <w:link w:val="Titre2"/>
+    <w:uiPriority w:val="9"/>
+    <w:semiHidden/>
+    <w:rsid w:val="00174D67"/>
+    <w:rPr>
+      <w:smallCaps/>
+      <w:spacing w:val="5"/>
+      <w:sz w:val="28"/>
+      <w:szCs w:val="28"/>
+    </w:rPr>
+  </w:style>
+  <w:style w:type="character" w:customStyle="1" w:styleId="Titre3Car">
+    <w:name w:val="Titre 3 Car"/>
+    <w:basedOn w:val="Policepardfaut"/>
+    <w:link w:val="Titre3"/>
+    <w:uiPriority w:val="9"/>
+    <w:semiHidden/>
+    <w:rsid w:val="00174D67"/>
+    <w:rPr>
+      <w:smallCaps/>
+      <w:spacing w:val="5"/>
+      <w:sz w:val="24"/>
+      <w:szCs w:val="24"/>
+    </w:rPr>
+  </w:style>
+  <w:style w:type="character" w:customStyle="1" w:styleId="Titre4Car">
+    <w:name w:val="Titre 4 Car"/>
+    <w:basedOn w:val="Policepardfaut"/>
+    <w:link w:val="Titre4"/>
+    <w:uiPriority w:val="9"/>
+    <w:semiHidden/>
+    <w:rsid w:val="00174D67"/>
+    <w:rPr>
+      <w:i/>
+      <w:iCs/>
+      <w:smallCaps/>
+      <w:spacing w:val="10"/>
+      <w:sz w:val="22"/>
+      <w:szCs w:val="22"/>
+    </w:rPr>
+  </w:style>
+  <w:style w:type="character" w:customStyle="1" w:styleId="Titre5Car">
+    <w:name w:val="Titre 5 Car"/>
+    <w:basedOn w:val="Policepardfaut"/>
+    <w:link w:val="Titre5"/>
+    <w:uiPriority w:val="9"/>
+    <w:semiHidden/>
+    <w:rsid w:val="00174D67"/>
+    <w:rPr>
+      <w:smallCaps/>
+      <w:color w:val="538135" w:themeColor="accent6" w:themeShade="BF"/>
+      <w:spacing w:val="10"/>
+      <w:sz w:val="22"/>
+      <w:szCs w:val="22"/>
+    </w:rPr>
+  </w:style>
+  <w:style w:type="character" w:customStyle="1" w:styleId="Titre6Car">
+    <w:name w:val="Titre 6 Car"/>
+    <w:basedOn w:val="Policepardfaut"/>
+    <w:link w:val="Titre6"/>
+    <w:uiPriority w:val="9"/>
+    <w:semiHidden/>
+    <w:rsid w:val="00174D67"/>
+    <w:rPr>
+      <w:smallCaps/>
+      <w:color w:val="70AD47" w:themeColor="accent6"/>
+      <w:spacing w:val="5"/>
+      <w:sz w:val="22"/>
+      <w:szCs w:val="22"/>
+    </w:rPr>
+  </w:style>
+  <w:style w:type="character" w:customStyle="1" w:styleId="Titre7Car">
+    <w:name w:val="Titre 7 Car"/>
+    <w:basedOn w:val="Policepardfaut"/>
+    <w:link w:val="Titre7"/>
+    <w:uiPriority w:val="9"/>
+    <w:semiHidden/>
+    <w:rsid w:val="00174D67"/>
+    <w:rPr>
+      <w:b/>
+      <w:bCs/>
+      <w:smallCaps/>
+      <w:color w:val="70AD47" w:themeColor="accent6"/>
+      <w:spacing w:val="10"/>
+    </w:rPr>
+  </w:style>
+  <w:style w:type="character" w:customStyle="1" w:styleId="Titre8Car">
+    <w:name w:val="Titre 8 Car"/>
+    <w:basedOn w:val="Policepardfaut"/>
+    <w:link w:val="Titre8"/>
+    <w:uiPriority w:val="9"/>
+    <w:semiHidden/>
+    <w:rsid w:val="00174D67"/>
+    <w:rPr>
+      <w:b/>
+      <w:bCs/>
+      <w:i/>
+      <w:iCs/>
+      <w:smallCaps/>
+      <w:color w:val="538135" w:themeColor="accent6" w:themeShade="BF"/>
+    </w:rPr>
+  </w:style>
+  <w:style w:type="character" w:customStyle="1" w:styleId="Titre9Car">
+    <w:name w:val="Titre 9 Car"/>
+    <w:basedOn w:val="Policepardfaut"/>
+    <w:link w:val="Titre9"/>
+    <w:uiPriority w:val="9"/>
+    <w:semiHidden/>
+    <w:rsid w:val="00174D67"/>
+    <w:rPr>
+      <w:b/>
+      <w:bCs/>
+      <w:i/>
+      <w:iCs/>
+      <w:smallCaps/>
+      <w:color w:val="385623" w:themeColor="accent6" w:themeShade="80"/>
+    </w:rPr>
+  </w:style>
+  <w:style w:type="paragraph" w:styleId="Lgende">
+    <w:name w:val="caption"/>
+    <w:basedOn w:val="Normal"/>
+    <w:next w:val="Normal"/>
+    <w:uiPriority w:val="35"/>
+    <w:semiHidden/>
+    <w:unhideWhenUsed/>
+    <w:qFormat/>
+    <w:rsid w:val="00174D67"/>
+    <w:rPr>
+      <w:b/>
+      <w:bCs/>
+      <w:caps/>
+      <w:sz w:val="16"/>
+      <w:szCs w:val="16"/>
+    </w:rPr>
+  </w:style>
+  <w:style w:type="paragraph" w:styleId="Sous-titre">
+    <w:name w:val="Subtitle"/>
+    <w:basedOn w:val="Normal"/>
+    <w:next w:val="Normal"/>
+    <w:link w:val="Sous-titreCar"/>
+    <w:uiPriority w:val="11"/>
+    <w:qFormat/>
+    <w:rsid w:val="00174D67"/>
+    <w:pPr>
+      <w:spacing w:after="720" w:line="240" w:lineRule="auto"/>
+      <w:jc w:val="right"/>
+    </w:pPr>
+    <w:rPr>
+      <w:rFonts w:asciiTheme="majorHAnsi" w:eastAsiaTheme="majorEastAsia" w:hAnsiTheme="majorHAnsi" w:cstheme="majorBidi"/>
+    </w:rPr>
+  </w:style>
+  <w:style w:type="character" w:customStyle="1" w:styleId="Sous-titreCar">
+    <w:name w:val="Sous-titre Car"/>
+    <w:basedOn w:val="Policepardfaut"/>
+    <w:link w:val="Sous-titre"/>
+    <w:uiPriority w:val="11"/>
+    <w:rsid w:val="00174D67"/>
+    <w:rPr>
+      <w:rFonts w:asciiTheme="majorHAnsi" w:eastAsiaTheme="majorEastAsia" w:hAnsiTheme="majorHAnsi" w:cstheme="majorBidi"/>
+    </w:rPr>
+  </w:style>
+  <w:style w:type="character" w:styleId="lev">
+    <w:name w:val="Strong"/>
+    <w:uiPriority w:val="22"/>
+    <w:qFormat/>
+    <w:rsid w:val="00174D67"/>
+    <w:rPr>
+      <w:b/>
+      <w:bCs/>
+      <w:color w:val="70AD47" w:themeColor="accent6"/>
+    </w:rPr>
+  </w:style>
+  <w:style w:type="character" w:styleId="Accentuation">
+    <w:name w:val="Emphasis"/>
+    <w:uiPriority w:val="20"/>
+    <w:qFormat/>
+    <w:rsid w:val="00174D67"/>
+    <w:rPr>
+      <w:b/>
+      <w:bCs/>
+      <w:i/>
+      <w:iCs/>
+      <w:spacing w:val="10"/>
+    </w:rPr>
+  </w:style>
+  <w:style w:type="paragraph" w:styleId="Sansinterligne">
+    <w:name w:val="No Spacing"/>
+    <w:link w:val="SansinterligneCar"/>
+    <w:uiPriority w:val="1"/>
+    <w:qFormat/>
+    <w:rsid w:val="00174D67"/>
+    <w:pPr>
+      <w:spacing w:after="0" w:line="240" w:lineRule="auto"/>
+    </w:pPr>
+  </w:style>
+  <w:style w:type="paragraph" w:styleId="Citation">
+    <w:name w:val="Quote"/>
+    <w:basedOn w:val="Normal"/>
+    <w:next w:val="Normal"/>
+    <w:link w:val="CitationCar"/>
+    <w:uiPriority w:val="29"/>
+    <w:qFormat/>
+    <w:rsid w:val="00174D67"/>
+    <w:rPr>
+      <w:i/>
+      <w:iCs/>
+    </w:rPr>
+  </w:style>
+  <w:style w:type="character" w:customStyle="1" w:styleId="CitationCar">
+    <w:name w:val="Citation Car"/>
+    <w:basedOn w:val="Policepardfaut"/>
+    <w:link w:val="Citation"/>
+    <w:uiPriority w:val="29"/>
+    <w:rsid w:val="00174D67"/>
+    <w:rPr>
+      <w:i/>
+      <w:iCs/>
+    </w:rPr>
+  </w:style>
+  <w:style w:type="paragraph" w:styleId="Citationintense">
+    <w:name w:val="Intense Quote"/>
+    <w:basedOn w:val="Normal"/>
+    <w:next w:val="Normal"/>
+    <w:link w:val="CitationintenseCar"/>
+    <w:uiPriority w:val="30"/>
+    <w:qFormat/>
+    <w:rsid w:val="00174D67"/>
+    <w:pPr>
+      <w:pBdr>
+        <w:top w:val="single" w:sz="8" w:space="1" w:color="70AD47" w:themeColor="accent6"/>
+      </w:pBdr>
+      <w:spacing w:before="140" w:after="140"/>
+      <w:ind w:left="1440" w:right="1440"/>
+    </w:pPr>
+    <w:rPr>
+      <w:b/>
+      <w:bCs/>
+      <w:i/>
+      <w:iCs/>
+    </w:rPr>
+  </w:style>
+  <w:style w:type="character" w:customStyle="1" w:styleId="CitationintenseCar">
+    <w:name w:val="Citation intense Car"/>
+    <w:basedOn w:val="Policepardfaut"/>
+    <w:link w:val="Citationintense"/>
+    <w:uiPriority w:val="30"/>
+    <w:rsid w:val="00174D67"/>
+    <w:rPr>
+      <w:b/>
+      <w:bCs/>
+      <w:i/>
+      <w:iCs/>
+    </w:rPr>
+  </w:style>
+  <w:style w:type="character" w:styleId="Accentuationlgre">
+    <w:name w:val="Subtle Emphasis"/>
+    <w:uiPriority w:val="19"/>
+    <w:qFormat/>
+    <w:rsid w:val="00174D67"/>
+    <w:rPr>
+      <w:i/>
+      <w:iCs/>
+    </w:rPr>
+  </w:style>
+  <w:style w:type="character" w:styleId="Accentuationintense">
+    <w:name w:val="Intense Emphasis"/>
+    <w:uiPriority w:val="21"/>
+    <w:qFormat/>
+    <w:rsid w:val="00174D67"/>
+    <w:rPr>
+      <w:b/>
+      <w:bCs/>
+      <w:i/>
+      <w:iCs/>
+      <w:color w:val="70AD47" w:themeColor="accent6"/>
+      <w:spacing w:val="10"/>
+    </w:rPr>
+  </w:style>
+  <w:style w:type="character" w:styleId="Rfrencelgre">
+    <w:name w:val="Subtle Reference"/>
+    <w:uiPriority w:val="31"/>
+    <w:qFormat/>
+    <w:rsid w:val="00174D67"/>
+    <w:rPr>
+      <w:b/>
+      <w:bCs/>
+    </w:rPr>
+  </w:style>
+  <w:style w:type="character" w:styleId="Rfrenceintense">
+    <w:name w:val="Intense Reference"/>
+    <w:uiPriority w:val="32"/>
+    <w:qFormat/>
+    <w:rsid w:val="00174D67"/>
+    <w:rPr>
+      <w:b/>
+      <w:bCs/>
+      <w:smallCaps/>
+      <w:spacing w:val="5"/>
+      <w:sz w:val="22"/>
+      <w:szCs w:val="22"/>
+      <w:u w:val="single"/>
+    </w:rPr>
+  </w:style>
+  <w:style w:type="character" w:styleId="Titredulivre">
+    <w:name w:val="Book Title"/>
+    <w:uiPriority w:val="33"/>
+    <w:qFormat/>
+    <w:rsid w:val="00174D67"/>
+    <w:rPr>
+      <w:rFonts w:asciiTheme="majorHAnsi" w:eastAsiaTheme="majorEastAsia" w:hAnsiTheme="majorHAnsi" w:cstheme="majorBidi"/>
+      <w:i/>
+      <w:iCs/>
+      <w:sz w:val="20"/>
+      <w:szCs w:val="20"/>
+    </w:rPr>
+  </w:style>
+  <w:style w:type="paragraph" w:styleId="En-ttedetabledesmatires">
+    <w:name w:val="TOC Heading"/>
+    <w:basedOn w:val="Titre1"/>
+    <w:next w:val="Normal"/>
+    <w:uiPriority w:val="39"/>
+    <w:semiHidden/>
+    <w:unhideWhenUsed/>
+    <w:qFormat/>
+    <w:rsid w:val="00174D67"/>
+    <w:pPr>
+      <w:outlineLvl w:val="9"/>
+    </w:pPr>
+  </w:style>
+  <w:style w:type="character" w:customStyle="1" w:styleId="SansinterligneCar">
+    <w:name w:val="Sans interligne Car"/>
+    <w:basedOn w:val="Policepardfaut"/>
+    <w:link w:val="Sansinterligne"/>
+    <w:uiPriority w:val="1"/>
+    <w:rsid w:val="00813A84"/>
   </w:style>
 </w:styles>
 </file>

</xml_diff>